<commit_message>
Cambio por Yhonatan - CUESTIONARIO DE PREGUNTAS COMPLEMENTARIAS
Se cambio el numero de semana de 4 a 5 en el titulo principal
</commit_message>
<xml_diff>
--- a/tele.docx
+++ b/tele.docx
@@ -9,8 +9,6 @@
           <w:lang w:eastAsia="es-PE"/>
         </w:rPr>
       </w:pPr>
-      <w:bookmarkStart w:id="0" w:name="_GoBack"/>
-      <w:bookmarkEnd w:id="0"/>
       <w:r>
         <w:rPr>
           <w:rFonts w:cs="Calibri"/>
@@ -1408,8 +1406,10 @@
           <w:sz w:val="24"/>
           <w:szCs w:val="24"/>
         </w:rPr>
-        <w:t>Nº04</w:t>
-      </w:r>
+        <w:t>Nº05</w:t>
+      </w:r>
+      <w:bookmarkStart w:id="0" w:name="_GoBack"/>
+      <w:bookmarkEnd w:id="0"/>
     </w:p>
     <w:p>
       <w:pPr>
@@ -2092,23 +2092,7 @@
           <w:sz w:val="18"/>
           <w:szCs w:val="18"/>
         </w:rPr>
-        <w:t xml:space="preserve">. Se han usado módems desde los </w:t>
-      </w:r>
-      <w:r>
-        <w:rPr>
-          <w:rFonts w:ascii="Arial" w:hAnsi="Arial" w:cs="Arial"/>
-          <w:sz w:val="18"/>
-          <w:szCs w:val="18"/>
-        </w:rPr>
-        <w:t>años 60</w:t>
-      </w:r>
-      <w:r>
-        <w:rPr>
-          <w:rFonts w:ascii="Arial" w:hAnsi="Arial" w:cs="Arial"/>
-          <w:sz w:val="18"/>
-          <w:szCs w:val="18"/>
-        </w:rPr>
-        <w:t>, principalmente debido a que la transmisión directa de las señales electrónicas inteligibles, a largas distancias, no es eficiente, por ejemplo, para transmitir señales de audio por el aire, se requerirían antenas de gran tamaño (del orden de cientos de metros) para su correcta recepción.</w:t>
+        <w:t>. Se han usado módems desde los años 60, principalmente debido a que la transmisión directa de las señales electrónicas inteligibles, a largas distancias, no es eficiente, por ejemplo, para transmitir señales de audio por el aire, se requerirían antenas de gran tamaño (del orden de cientos de metros) para su correcta recepción.</w:t>
       </w:r>
     </w:p>
     <w:p>
@@ -3164,79 +3148,7 @@
           <w:sz w:val="20"/>
           <w:szCs w:val="20"/>
         </w:rPr>
-        <w:t xml:space="preserve">Describa </w:t>
-      </w:r>
-      <w:r>
-        <w:rPr>
-          <w:rFonts w:ascii="Arial" w:hAnsi="Arial" w:cs="Arial"/>
-          <w:b/>
-          <w:sz w:val="20"/>
-          <w:szCs w:val="20"/>
-        </w:rPr>
-        <w:t>gráficamente</w:t>
-      </w:r>
-      <w:r>
-        <w:rPr>
-          <w:rFonts w:ascii="Arial" w:hAnsi="Arial" w:cs="Arial"/>
-          <w:b/>
-          <w:sz w:val="20"/>
-          <w:szCs w:val="20"/>
-        </w:rPr>
-        <w:t xml:space="preserve"> la </w:t>
-      </w:r>
-      <w:r>
-        <w:rPr>
-          <w:rFonts w:ascii="Arial" w:hAnsi="Arial" w:cs="Arial"/>
-          <w:b/>
-          <w:sz w:val="20"/>
-          <w:szCs w:val="20"/>
-        </w:rPr>
-        <w:t>modulación</w:t>
-      </w:r>
-      <w:r>
-        <w:rPr>
-          <w:rFonts w:ascii="Arial" w:hAnsi="Arial" w:cs="Arial"/>
-          <w:b/>
-          <w:sz w:val="20"/>
-          <w:szCs w:val="20"/>
-        </w:rPr>
-        <w:t xml:space="preserve"> cuya </w:t>
-      </w:r>
-      <w:r>
-        <w:rPr>
-          <w:rFonts w:ascii="Arial" w:hAnsi="Arial" w:cs="Arial"/>
-          <w:b/>
-          <w:sz w:val="20"/>
-          <w:szCs w:val="20"/>
-        </w:rPr>
-        <w:t>señal</w:t>
-      </w:r>
-      <w:r>
-        <w:rPr>
-          <w:rFonts w:ascii="Arial" w:hAnsi="Arial" w:cs="Arial"/>
-          <w:b/>
-          <w:sz w:val="20"/>
-          <w:szCs w:val="20"/>
-        </w:rPr>
-        <w:t xml:space="preserve"> moduladora son dos valores binarios y su</w:t>
-      </w:r>
-      <w:r>
-        <w:rPr>
-          <w:rFonts w:ascii="Arial" w:hAnsi="Arial" w:cs="Arial"/>
-          <w:b/>
-          <w:sz w:val="20"/>
-          <w:szCs w:val="20"/>
-        </w:rPr>
-        <w:t xml:space="preserve"> señal</w:t>
-      </w:r>
-      <w:r>
-        <w:rPr>
-          <w:rFonts w:ascii="Arial" w:hAnsi="Arial" w:cs="Arial"/>
-          <w:b/>
-          <w:sz w:val="20"/>
-          <w:szCs w:val="20"/>
-        </w:rPr>
-        <w:t xml:space="preserve"> modulada se realiza con dos frecuencias diferentes (f</w:t>
+        <w:t>Describa gráficamente la modulación cuya señal moduladora son dos valores binarios y su señal modulada se realiza con dos frecuencias diferentes (f</w:t>
       </w:r>
       <w:r>
         <w:rPr>
@@ -3272,34 +3184,7 @@
           <w:sz w:val="20"/>
           <w:szCs w:val="20"/>
         </w:rPr>
-        <w:t xml:space="preserve">) próximas a la frecuencia </w:t>
-      </w:r>
-      <w:r>
-        <w:rPr>
-          <w:rFonts w:ascii="Arial" w:hAnsi="Arial" w:cs="Arial"/>
-          <w:b/>
-          <w:sz w:val="20"/>
-          <w:szCs w:val="20"/>
-        </w:rPr>
-        <w:t xml:space="preserve">de la </w:t>
-      </w:r>
-      <w:r>
-        <w:rPr>
-          <w:rFonts w:ascii="Arial" w:hAnsi="Arial" w:cs="Arial"/>
-          <w:b/>
-          <w:sz w:val="20"/>
-          <w:szCs w:val="20"/>
-        </w:rPr>
-        <w:t>señal</w:t>
-      </w:r>
-      <w:r>
-        <w:rPr>
-          <w:rFonts w:ascii="Arial" w:hAnsi="Arial" w:cs="Arial"/>
-          <w:b/>
-          <w:sz w:val="20"/>
-          <w:szCs w:val="20"/>
-        </w:rPr>
-        <w:t xml:space="preserve"> portadora </w:t>
+        <w:t xml:space="preserve">) próximas a la frecuencia de la señal portadora </w:t>
       </w:r>
       <w:proofErr w:type="spellStart"/>
       <w:r>
@@ -3328,25 +3213,7 @@
           <w:sz w:val="20"/>
           <w:szCs w:val="20"/>
         </w:rPr>
-        <w:t xml:space="preserve">. (Proponga el nombre de la </w:t>
-      </w:r>
-      <w:r>
-        <w:rPr>
-          <w:rFonts w:ascii="Arial" w:hAnsi="Arial" w:cs="Arial"/>
-          <w:b/>
-          <w:sz w:val="20"/>
-          <w:szCs w:val="20"/>
-        </w:rPr>
-        <w:t>modulación</w:t>
-      </w:r>
-      <w:r>
-        <w:rPr>
-          <w:rFonts w:ascii="Arial" w:hAnsi="Arial" w:cs="Arial"/>
-          <w:b/>
-          <w:sz w:val="20"/>
-          <w:szCs w:val="20"/>
-        </w:rPr>
-        <w:t>)</w:t>
+        <w:t>. (Proponga el nombre de la modulación)</w:t>
       </w:r>
     </w:p>
     <w:p>
@@ -3389,61 +3256,7 @@
           <w:sz w:val="20"/>
           <w:szCs w:val="20"/>
         </w:rPr>
-        <w:t xml:space="preserve">Para una </w:t>
-      </w:r>
-      <w:r>
-        <w:rPr>
-          <w:rFonts w:ascii="Arial" w:hAnsi="Arial" w:cs="Arial"/>
-          <w:b/>
-          <w:sz w:val="20"/>
-          <w:szCs w:val="20"/>
-        </w:rPr>
-        <w:t>modulación</w:t>
-      </w:r>
-      <w:r>
-        <w:rPr>
-          <w:rFonts w:ascii="Arial" w:hAnsi="Arial" w:cs="Arial"/>
-          <w:b/>
-          <w:sz w:val="20"/>
-          <w:szCs w:val="20"/>
-        </w:rPr>
-        <w:t xml:space="preserve"> con </w:t>
-      </w:r>
-      <w:r>
-        <w:rPr>
-          <w:rFonts w:ascii="Arial" w:hAnsi="Arial" w:cs="Arial"/>
-          <w:b/>
-          <w:sz w:val="20"/>
-          <w:szCs w:val="20"/>
-        </w:rPr>
-        <w:t>Codificación</w:t>
-      </w:r>
-      <w:r>
-        <w:rPr>
-          <w:rFonts w:ascii="Arial" w:hAnsi="Arial" w:cs="Arial"/>
-          <w:b/>
-          <w:sz w:val="20"/>
-          <w:szCs w:val="20"/>
-        </w:rPr>
-        <w:t xml:space="preserve"> con Desplazam</w:t>
-      </w:r>
-      <w:r>
-        <w:rPr>
-          <w:rFonts w:ascii="Arial" w:hAnsi="Arial" w:cs="Arial"/>
-          <w:b/>
-          <w:sz w:val="20"/>
-          <w:szCs w:val="20"/>
-        </w:rPr>
-        <w:t>iento de Fase, demostrar que la señal</w:t>
-      </w:r>
-      <w:r>
-        <w:rPr>
-          <w:rFonts w:ascii="Arial" w:hAnsi="Arial" w:cs="Arial"/>
-          <w:b/>
-          <w:sz w:val="20"/>
-          <w:szCs w:val="20"/>
-        </w:rPr>
-        <w:t xml:space="preserve"> modulada es :</w:t>
+        <w:t>Para una modulación con Codificación con Desplazamiento de Fase, demostrar que la señal modulada es :</w:t>
       </w:r>
     </w:p>
     <w:p>
@@ -3564,23 +3377,7 @@
           <w:sz w:val="18"/>
           <w:szCs w:val="18"/>
         </w:rPr>
-        <w:t xml:space="preserve">Si la </w:t>
-      </w:r>
-      <w:r>
-        <w:rPr>
-          <w:rFonts w:ascii="Arial" w:hAnsi="Arial" w:cs="Arial"/>
-          <w:sz w:val="18"/>
-          <w:szCs w:val="18"/>
-        </w:rPr>
-        <w:t>señal</w:t>
-      </w:r>
-      <w:r>
-        <w:rPr>
-          <w:rFonts w:ascii="Arial" w:hAnsi="Arial" w:cs="Arial"/>
-          <w:sz w:val="18"/>
-          <w:szCs w:val="18"/>
-        </w:rPr>
-        <w:t xml:space="preserve"> moduladora </w:t>
+        <w:t xml:space="preserve">Si la señal moduladora </w:t>
       </w:r>
       <w:proofErr w:type="spellStart"/>
       <w:proofErr w:type="gramStart"/>
@@ -3608,23 +3405,7 @@
           <w:sz w:val="18"/>
           <w:szCs w:val="18"/>
         </w:rPr>
-        <w:t xml:space="preserve">t) </w:t>
-      </w:r>
-      <w:r>
-        <w:rPr>
-          <w:rFonts w:ascii="Arial" w:hAnsi="Arial" w:cs="Arial"/>
-          <w:sz w:val="18"/>
-          <w:szCs w:val="18"/>
-        </w:rPr>
-        <w:t>está</w:t>
-      </w:r>
-      <w:r>
-        <w:rPr>
-          <w:rFonts w:ascii="Arial" w:hAnsi="Arial" w:cs="Arial"/>
-          <w:sz w:val="18"/>
-          <w:szCs w:val="18"/>
-        </w:rPr>
-        <w:t xml:space="preserve"> dada por :</w:t>
+        <w:t>t) está dada por :</w:t>
       </w:r>
     </w:p>
     <w:p>
@@ -3736,15 +3517,7 @@
           <w:sz w:val="18"/>
           <w:szCs w:val="18"/>
         </w:rPr>
-        <w:t>Y</w:t>
-      </w:r>
-      <w:r>
-        <w:rPr>
-          <w:rFonts w:ascii="Arial" w:hAnsi="Arial" w:cs="Arial"/>
-          <w:sz w:val="18"/>
-          <w:szCs w:val="18"/>
-        </w:rPr>
-        <w:t xml:space="preserve"> la portadora equivale a: </w:t>
+        <w:t xml:space="preserve">Y la portadora equivale a: </w:t>
       </w:r>
       <w:proofErr w:type="spellStart"/>
       <w:proofErr w:type="gramStart"/>
@@ -3976,17 +3749,7 @@
           <w:sz w:val="20"/>
           <w:szCs w:val="20"/>
         </w:rPr>
-        <w:t xml:space="preserve">se </w:t>
-      </w:r>
-      <w:r>
-        <w:rPr>
-          <w:rFonts w:ascii="Arial" w:hAnsi="Arial" w:cs="Arial"/>
-          <w:b/>
-          <w:color w:val="333333"/>
-          <w:sz w:val="20"/>
-          <w:szCs w:val="20"/>
-        </w:rPr>
-        <w:t>obtiene</w:t>
+        <w:t>se obtiene</w:t>
       </w:r>
       <w:r>
         <w:rPr>
@@ -4130,9 +3893,9 @@
       <w:r>
         <w:rPr>
           <w:rFonts w:ascii="Arial" w:eastAsiaTheme="minorHAnsi" w:hAnsi="Arial" w:cs="Arial"/>
-          <w:sz w:val="18"/>
-          <w:szCs w:val="18"/>
-          <w:lang w:eastAsia="en-US"/>
+          <w:noProof/>
+          <w:sz w:val="18"/>
+          <w:szCs w:val="18"/>
         </w:rPr>
         <w:drawing>
           <wp:inline distT="0" distB="0" distL="0" distR="0" wp14:anchorId="7A35DBFB" wp14:editId="7F452F28">
@@ -4844,9 +4607,9 @@
       <w:r>
         <w:rPr>
           <w:rFonts w:ascii="Arial" w:eastAsiaTheme="minorHAnsi" w:hAnsi="Arial" w:cs="Arial"/>
-          <w:sz w:val="18"/>
-          <w:szCs w:val="18"/>
-          <w:lang w:eastAsia="en-US"/>
+          <w:noProof/>
+          <w:sz w:val="18"/>
+          <w:szCs w:val="18"/>
         </w:rPr>
         <w:lastRenderedPageBreak/>
         <w:drawing>
@@ -5296,8 +5059,9 @@
           <w:szCs w:val="20"/>
           <w:lang w:eastAsia="es-PE"/>
         </w:rPr>
-        <w:t xml:space="preserve">Se tiene un conmutador (Ver </w:t>
-      </w:r>
+        <w:t xml:space="preserve">Se tiene un conmutador (Ver gráfico) que contacta periódicamente entre 1 y 2 con una frecuencia </w:t>
+      </w:r>
+      <w:proofErr w:type="spellStart"/>
       <w:r>
         <w:rPr>
           <w:rFonts w:ascii="Arial" w:eastAsia="Times New Roman" w:hAnsi="Arial" w:cs="Arial"/>
@@ -5306,8 +5070,9 @@
           <w:szCs w:val="20"/>
           <w:lang w:eastAsia="es-PE"/>
         </w:rPr>
-        <w:t>gráfico</w:t>
-      </w:r>
+        <w:t>fs</w:t>
+      </w:r>
+      <w:proofErr w:type="spellEnd"/>
       <w:r>
         <w:rPr>
           <w:rFonts w:ascii="Arial" w:eastAsia="Times New Roman" w:hAnsi="Arial" w:cs="Arial"/>
@@ -5316,8 +5081,9 @@
           <w:szCs w:val="20"/>
           <w:lang w:eastAsia="es-PE"/>
         </w:rPr>
-        <w:t xml:space="preserve">) que contacta </w:t>
-      </w:r>
+        <w:t xml:space="preserve"> = 1/</w:t>
+      </w:r>
+      <w:proofErr w:type="spellStart"/>
       <w:r>
         <w:rPr>
           <w:rFonts w:ascii="Arial" w:eastAsia="Times New Roman" w:hAnsi="Arial" w:cs="Arial"/>
@@ -5326,8 +5092,9 @@
           <w:szCs w:val="20"/>
           <w:lang w:eastAsia="es-PE"/>
         </w:rPr>
-        <w:t>periódicamente</w:t>
-      </w:r>
+        <w:t>Ts</w:t>
+      </w:r>
+      <w:proofErr w:type="spellEnd"/>
       <w:r>
         <w:rPr>
           <w:rFonts w:ascii="Arial" w:eastAsia="Times New Roman" w:hAnsi="Arial" w:cs="Arial"/>
@@ -5336,8 +5103,9 @@
           <w:szCs w:val="20"/>
           <w:lang w:eastAsia="es-PE"/>
         </w:rPr>
-        <w:t xml:space="preserve"> entre 1 y 2 con una</w:t>
-      </w:r>
+        <w:t xml:space="preserve">, y permanece en contacto con el Terminal 1 de la señal de entrada un tiempo T, para luego estar contactado a masa el resto del tiempo </w:t>
+      </w:r>
+      <w:proofErr w:type="spellStart"/>
       <w:r>
         <w:rPr>
           <w:rFonts w:ascii="Arial" w:eastAsia="Times New Roman" w:hAnsi="Arial" w:cs="Arial"/>
@@ -5346,8 +5114,9 @@
           <w:szCs w:val="20"/>
           <w:lang w:eastAsia="es-PE"/>
         </w:rPr>
-        <w:t xml:space="preserve"> </w:t>
-      </w:r>
+        <w:t>Ts</w:t>
+      </w:r>
+      <w:proofErr w:type="spellEnd"/>
       <w:r>
         <w:rPr>
           <w:rFonts w:ascii="Arial" w:eastAsia="Times New Roman" w:hAnsi="Arial" w:cs="Arial"/>
@@ -5356,7 +5125,7 @@
           <w:szCs w:val="20"/>
           <w:lang w:eastAsia="es-PE"/>
         </w:rPr>
-        <w:t xml:space="preserve">frecuencia </w:t>
+        <w:t xml:space="preserve">, A </w:t>
       </w:r>
       <w:proofErr w:type="spellStart"/>
       <w:r>
@@ -5378,7 +5147,7 @@
           <w:szCs w:val="20"/>
           <w:lang w:eastAsia="es-PE"/>
         </w:rPr>
-        <w:t xml:space="preserve"> = 1/</w:t>
+        <w:t xml:space="preserve"> (frecuencia de muestreo), siendo </w:t>
       </w:r>
       <w:proofErr w:type="spellStart"/>
       <w:r>
@@ -5389,7 +5158,7 @@
           <w:szCs w:val="20"/>
           <w:lang w:eastAsia="es-PE"/>
         </w:rPr>
-        <w:t>Ts</w:t>
+        <w:t>Xs</w:t>
       </w:r>
       <w:proofErr w:type="spellEnd"/>
       <w:r>
@@ -5400,293 +5169,7 @@
           <w:szCs w:val="20"/>
           <w:lang w:eastAsia="es-PE"/>
         </w:rPr>
-        <w:t xml:space="preserve">, y permanece en contacto con el Terminal 1 de la </w:t>
-      </w:r>
-      <w:r>
-        <w:rPr>
-          <w:rFonts w:ascii="Arial" w:eastAsia="Times New Roman" w:hAnsi="Arial" w:cs="Arial"/>
-          <w:b/>
-          <w:sz w:val="20"/>
-          <w:szCs w:val="20"/>
-          <w:lang w:eastAsia="es-PE"/>
-        </w:rPr>
-        <w:t>señal</w:t>
-      </w:r>
-      <w:r>
-        <w:rPr>
-          <w:rFonts w:ascii="Arial" w:eastAsia="Times New Roman" w:hAnsi="Arial" w:cs="Arial"/>
-          <w:b/>
-          <w:sz w:val="20"/>
-          <w:szCs w:val="20"/>
-          <w:lang w:eastAsia="es-PE"/>
-        </w:rPr>
-        <w:t xml:space="preserve"> de entrada un</w:t>
-      </w:r>
-      <w:r>
-        <w:rPr>
-          <w:rFonts w:ascii="Arial" w:eastAsia="Times New Roman" w:hAnsi="Arial" w:cs="Arial"/>
-          <w:b/>
-          <w:sz w:val="20"/>
-          <w:szCs w:val="20"/>
-          <w:lang w:eastAsia="es-PE"/>
-        </w:rPr>
-        <w:t xml:space="preserve"> </w:t>
-      </w:r>
-      <w:r>
-        <w:rPr>
-          <w:rFonts w:ascii="Arial" w:eastAsia="Times New Roman" w:hAnsi="Arial" w:cs="Arial"/>
-          <w:b/>
-          <w:sz w:val="20"/>
-          <w:szCs w:val="20"/>
-          <w:lang w:eastAsia="es-PE"/>
-        </w:rPr>
-        <w:t xml:space="preserve">tiempo T, para luego estar contactado a masa el resto del tiempo </w:t>
-      </w:r>
-      <w:proofErr w:type="spellStart"/>
-      <w:r>
-        <w:rPr>
-          <w:rFonts w:ascii="Arial" w:eastAsia="Times New Roman" w:hAnsi="Arial" w:cs="Arial"/>
-          <w:b/>
-          <w:sz w:val="20"/>
-          <w:szCs w:val="20"/>
-          <w:lang w:eastAsia="es-PE"/>
-        </w:rPr>
-        <w:t>Ts</w:t>
-      </w:r>
-      <w:proofErr w:type="spellEnd"/>
-      <w:r>
-        <w:rPr>
-          <w:rFonts w:ascii="Arial" w:eastAsia="Times New Roman" w:hAnsi="Arial" w:cs="Arial"/>
-          <w:b/>
-          <w:sz w:val="20"/>
-          <w:szCs w:val="20"/>
-          <w:lang w:eastAsia="es-PE"/>
-        </w:rPr>
-        <w:t xml:space="preserve">, A </w:t>
-      </w:r>
-      <w:proofErr w:type="spellStart"/>
-      <w:r>
-        <w:rPr>
-          <w:rFonts w:ascii="Arial" w:eastAsia="Times New Roman" w:hAnsi="Arial" w:cs="Arial"/>
-          <w:b/>
-          <w:sz w:val="20"/>
-          <w:szCs w:val="20"/>
-          <w:lang w:eastAsia="es-PE"/>
-        </w:rPr>
-        <w:t>fs</w:t>
-      </w:r>
-      <w:proofErr w:type="spellEnd"/>
-      <w:r>
-        <w:rPr>
-          <w:rFonts w:ascii="Arial" w:eastAsia="Times New Roman" w:hAnsi="Arial" w:cs="Arial"/>
-          <w:b/>
-          <w:sz w:val="20"/>
-          <w:szCs w:val="20"/>
-          <w:lang w:eastAsia="es-PE"/>
-        </w:rPr>
-        <w:t xml:space="preserve"> (frecuencia de</w:t>
-      </w:r>
-      <w:r>
-        <w:rPr>
-          <w:rFonts w:ascii="Arial" w:eastAsia="Times New Roman" w:hAnsi="Arial" w:cs="Arial"/>
-          <w:b/>
-          <w:sz w:val="20"/>
-          <w:szCs w:val="20"/>
-          <w:lang w:eastAsia="es-PE"/>
-        </w:rPr>
-        <w:t xml:space="preserve"> </w:t>
-      </w:r>
-      <w:r>
-        <w:rPr>
-          <w:rFonts w:ascii="Arial" w:eastAsia="Times New Roman" w:hAnsi="Arial" w:cs="Arial"/>
-          <w:b/>
-          <w:sz w:val="20"/>
-          <w:szCs w:val="20"/>
-          <w:lang w:eastAsia="es-PE"/>
-        </w:rPr>
-        <w:t xml:space="preserve">muestreo), siendo </w:t>
-      </w:r>
-      <w:proofErr w:type="spellStart"/>
-      <w:r>
-        <w:rPr>
-          <w:rFonts w:ascii="Arial" w:eastAsia="Times New Roman" w:hAnsi="Arial" w:cs="Arial"/>
-          <w:b/>
-          <w:sz w:val="20"/>
-          <w:szCs w:val="20"/>
-          <w:lang w:eastAsia="es-PE"/>
-        </w:rPr>
-        <w:t>Xs</w:t>
-      </w:r>
-      <w:proofErr w:type="spellEnd"/>
-      <w:r>
-        <w:rPr>
-          <w:rFonts w:ascii="Arial" w:eastAsia="Times New Roman" w:hAnsi="Arial" w:cs="Arial"/>
-          <w:b/>
-          <w:sz w:val="20"/>
-          <w:szCs w:val="20"/>
-          <w:lang w:eastAsia="es-PE"/>
-        </w:rPr>
-        <w:t xml:space="preserve"> (t) la </w:t>
-      </w:r>
-      <w:r>
-        <w:rPr>
-          <w:rFonts w:ascii="Arial" w:eastAsia="Times New Roman" w:hAnsi="Arial" w:cs="Arial"/>
-          <w:b/>
-          <w:sz w:val="20"/>
-          <w:szCs w:val="20"/>
-          <w:lang w:eastAsia="es-PE"/>
-        </w:rPr>
-        <w:t>señal</w:t>
-      </w:r>
-      <w:r>
-        <w:rPr>
-          <w:rFonts w:ascii="Arial" w:eastAsia="Times New Roman" w:hAnsi="Arial" w:cs="Arial"/>
-          <w:b/>
-          <w:sz w:val="20"/>
-          <w:szCs w:val="20"/>
-          <w:lang w:eastAsia="es-PE"/>
-        </w:rPr>
-        <w:t xml:space="preserve"> modulada (muestreada) y S(t) a la </w:t>
-      </w:r>
-      <w:r>
-        <w:rPr>
-          <w:rFonts w:ascii="Arial" w:eastAsia="Times New Roman" w:hAnsi="Arial" w:cs="Arial"/>
-          <w:b/>
-          <w:sz w:val="20"/>
-          <w:szCs w:val="20"/>
-          <w:lang w:eastAsia="es-PE"/>
-        </w:rPr>
-        <w:t>función</w:t>
-      </w:r>
-      <w:r>
-        <w:rPr>
-          <w:rFonts w:ascii="Arial" w:eastAsia="Times New Roman" w:hAnsi="Arial" w:cs="Arial"/>
-          <w:b/>
-          <w:sz w:val="20"/>
-          <w:szCs w:val="20"/>
-          <w:lang w:eastAsia="es-PE"/>
-        </w:rPr>
-        <w:t xml:space="preserve"> de </w:t>
-      </w:r>
-      <w:r>
-        <w:rPr>
-          <w:rFonts w:ascii="Arial" w:eastAsia="Times New Roman" w:hAnsi="Arial" w:cs="Arial"/>
-          <w:b/>
-          <w:sz w:val="20"/>
-          <w:szCs w:val="20"/>
-          <w:lang w:eastAsia="es-PE"/>
-        </w:rPr>
-        <w:t xml:space="preserve">conmutación </w:t>
-      </w:r>
-      <w:r>
-        <w:rPr>
-          <w:rFonts w:ascii="Arial" w:eastAsia="Times New Roman" w:hAnsi="Arial" w:cs="Arial"/>
-          <w:b/>
-          <w:sz w:val="20"/>
-          <w:szCs w:val="20"/>
-          <w:lang w:eastAsia="es-PE"/>
-        </w:rPr>
-        <w:t xml:space="preserve">(forma de </w:t>
-      </w:r>
-      <w:r>
-        <w:rPr>
-          <w:rFonts w:ascii="Arial" w:eastAsia="Times New Roman" w:hAnsi="Arial" w:cs="Arial"/>
-          <w:b/>
-          <w:sz w:val="20"/>
-          <w:szCs w:val="20"/>
-          <w:lang w:eastAsia="es-PE"/>
-        </w:rPr>
-        <w:t>variación</w:t>
-      </w:r>
-      <w:r>
-        <w:rPr>
-          <w:rFonts w:ascii="Arial" w:eastAsia="Times New Roman" w:hAnsi="Arial" w:cs="Arial"/>
-          <w:b/>
-          <w:sz w:val="20"/>
-          <w:szCs w:val="20"/>
-          <w:lang w:eastAsia="es-PE"/>
-        </w:rPr>
-        <w:t xml:space="preserve"> de la </w:t>
-      </w:r>
-      <w:r>
-        <w:rPr>
-          <w:rFonts w:ascii="Arial" w:eastAsia="Times New Roman" w:hAnsi="Arial" w:cs="Arial"/>
-          <w:b/>
-          <w:sz w:val="20"/>
-          <w:szCs w:val="20"/>
-          <w:lang w:eastAsia="es-PE"/>
-        </w:rPr>
-        <w:t>conmutación</w:t>
-      </w:r>
-      <w:r>
-        <w:rPr>
-          <w:rFonts w:ascii="Arial" w:eastAsia="Times New Roman" w:hAnsi="Arial" w:cs="Arial"/>
-          <w:b/>
-          <w:sz w:val="20"/>
-          <w:szCs w:val="20"/>
-          <w:lang w:eastAsia="es-PE"/>
-        </w:rPr>
-        <w:t xml:space="preserve">), siendo </w:t>
-      </w:r>
-      <w:r>
-        <w:rPr>
-          <w:rFonts w:ascii="Arial" w:eastAsia="Times New Roman" w:hAnsi="Arial" w:cs="Arial"/>
-          <w:b/>
-          <w:sz w:val="20"/>
-          <w:szCs w:val="20"/>
-          <w:lang w:eastAsia="es-PE"/>
-        </w:rPr>
-        <w:t>la</w:t>
-      </w:r>
-      <w:r>
-        <w:rPr>
-          <w:rFonts w:ascii="Arial" w:eastAsia="Times New Roman" w:hAnsi="Arial" w:cs="Arial"/>
-          <w:b/>
-          <w:sz w:val="20"/>
-          <w:szCs w:val="20"/>
-          <w:lang w:eastAsia="es-PE"/>
-        </w:rPr>
-        <w:t xml:space="preserve"> misma una secuencia </w:t>
-      </w:r>
-      <w:r>
-        <w:rPr>
-          <w:rFonts w:ascii="Arial" w:eastAsia="Times New Roman" w:hAnsi="Arial" w:cs="Arial"/>
-          <w:b/>
-          <w:sz w:val="20"/>
-          <w:szCs w:val="20"/>
-          <w:lang w:eastAsia="es-PE"/>
-        </w:rPr>
-        <w:t>periódica</w:t>
-      </w:r>
-      <w:r>
-        <w:rPr>
-          <w:rFonts w:ascii="Arial" w:eastAsia="Times New Roman" w:hAnsi="Arial" w:cs="Arial"/>
-          <w:b/>
-          <w:sz w:val="20"/>
-          <w:szCs w:val="20"/>
-          <w:lang w:eastAsia="es-PE"/>
-        </w:rPr>
-        <w:t xml:space="preserve"> de pulsos</w:t>
-      </w:r>
-      <w:r>
-        <w:rPr>
-          <w:rFonts w:ascii="Arial" w:eastAsia="Times New Roman" w:hAnsi="Arial" w:cs="Arial"/>
-          <w:b/>
-          <w:sz w:val="20"/>
-          <w:szCs w:val="20"/>
-          <w:lang w:eastAsia="es-PE"/>
-        </w:rPr>
-        <w:t xml:space="preserve"> </w:t>
-      </w:r>
-      <w:r>
-        <w:rPr>
-          <w:rFonts w:ascii="Arial" w:eastAsia="Times New Roman" w:hAnsi="Arial" w:cs="Arial"/>
-          <w:b/>
-          <w:sz w:val="20"/>
-          <w:szCs w:val="20"/>
-          <w:lang w:eastAsia="es-PE"/>
-        </w:rPr>
-        <w:t>de muestreo de amplitud unitaria.</w:t>
+        <w:t xml:space="preserve"> (t) la señal modulada (muestreada) y S(t) a la función de conmutación (forma de variación de la conmutación), siendo la misma una secuencia periódica de pulsos de muestreo de amplitud unitaria.</w:t>
       </w:r>
     </w:p>
     <w:p>
@@ -5826,47 +5309,7 @@
           <w:szCs w:val="20"/>
           <w:lang w:eastAsia="es-PE"/>
         </w:rPr>
-        <w:t xml:space="preserve">Describa y grafique los tipos de </w:t>
-      </w:r>
-      <w:r>
-        <w:rPr>
-          <w:rFonts w:ascii="Arial" w:eastAsia="Times New Roman" w:hAnsi="Arial" w:cs="Arial"/>
-          <w:b/>
-          <w:sz w:val="20"/>
-          <w:szCs w:val="20"/>
-          <w:lang w:eastAsia="es-PE"/>
-        </w:rPr>
-        <w:t>Modulación</w:t>
-      </w:r>
-      <w:r>
-        <w:rPr>
-          <w:rFonts w:ascii="Arial" w:eastAsia="Times New Roman" w:hAnsi="Arial" w:cs="Arial"/>
-          <w:b/>
-          <w:sz w:val="20"/>
-          <w:szCs w:val="20"/>
-          <w:lang w:eastAsia="es-PE"/>
-        </w:rPr>
-        <w:t xml:space="preserve"> </w:t>
-      </w:r>
-      <w:r>
-        <w:rPr>
-          <w:rFonts w:ascii="Arial" w:eastAsia="Times New Roman" w:hAnsi="Arial" w:cs="Arial"/>
-          <w:b/>
-          <w:sz w:val="20"/>
-          <w:szCs w:val="20"/>
-          <w:lang w:eastAsia="es-PE"/>
-        </w:rPr>
-        <w:t>Analógica</w:t>
-      </w:r>
-      <w:r>
-        <w:rPr>
-          <w:rFonts w:ascii="Arial" w:eastAsia="Times New Roman" w:hAnsi="Arial" w:cs="Arial"/>
-          <w:b/>
-          <w:sz w:val="20"/>
-          <w:szCs w:val="20"/>
-          <w:lang w:eastAsia="es-PE"/>
-        </w:rPr>
-        <w:t xml:space="preserve"> de Pulsos</w:t>
+        <w:t>Describa y grafique los tipos de Modulación Analógica de Pulsos</w:t>
       </w:r>
     </w:p>
     <w:p>
@@ -6531,27 +5974,7 @@
           <w:szCs w:val="20"/>
           <w:lang w:eastAsia="es-PE"/>
         </w:rPr>
-        <w:t xml:space="preserve">Describa y grafique los tipos de </w:t>
-      </w:r>
-      <w:r>
-        <w:rPr>
-          <w:rFonts w:ascii="Arial" w:eastAsia="Times New Roman" w:hAnsi="Arial" w:cs="Arial"/>
-          <w:b/>
-          <w:sz w:val="20"/>
-          <w:szCs w:val="20"/>
-          <w:lang w:eastAsia="es-PE"/>
-        </w:rPr>
-        <w:t>Modulación</w:t>
-      </w:r>
-      <w:r>
-        <w:rPr>
-          <w:rFonts w:ascii="Arial" w:eastAsia="Times New Roman" w:hAnsi="Arial" w:cs="Arial"/>
-          <w:b/>
-          <w:sz w:val="20"/>
-          <w:szCs w:val="20"/>
-          <w:lang w:eastAsia="es-PE"/>
-        </w:rPr>
-        <w:t xml:space="preserve"> de Pulsos Codificados</w:t>
+        <w:t>Describa y grafique los tipos de Modulación de Pulsos Codificados</w:t>
       </w:r>
     </w:p>
     <w:p>
@@ -6575,247 +5998,7 @@
           <w:szCs w:val="18"/>
         </w:rPr>
         <w:lastRenderedPageBreak/>
-        <w:t>Cuando una señal modulada</w:t>
-      </w:r>
-      <w:r>
-        <w:rPr>
-          <w:rFonts w:ascii="Arial" w:hAnsi="Arial" w:cs="Arial"/>
-          <w:sz w:val="18"/>
-          <w:szCs w:val="18"/>
-        </w:rPr>
-        <w:t xml:space="preserve"> </w:t>
-      </w:r>
-      <w:r>
-        <w:rPr>
-          <w:rFonts w:ascii="Arial" w:hAnsi="Arial" w:cs="Arial"/>
-          <w:sz w:val="18"/>
-          <w:szCs w:val="18"/>
-        </w:rPr>
-        <w:t>se altera con el ruido, no</w:t>
-      </w:r>
-      <w:r>
-        <w:rPr>
-          <w:rFonts w:ascii="Arial" w:hAnsi="Arial" w:cs="Arial"/>
-          <w:sz w:val="18"/>
-          <w:szCs w:val="18"/>
-        </w:rPr>
-        <w:t xml:space="preserve"> </w:t>
-      </w:r>
-      <w:r>
-        <w:rPr>
-          <w:rFonts w:ascii="Arial" w:hAnsi="Arial" w:cs="Arial"/>
-          <w:sz w:val="18"/>
-          <w:szCs w:val="18"/>
-        </w:rPr>
-        <w:t>existe en el receptor formar</w:t>
-      </w:r>
-      <w:r>
-        <w:rPr>
-          <w:rFonts w:ascii="Arial" w:hAnsi="Arial" w:cs="Arial"/>
-          <w:sz w:val="18"/>
-          <w:szCs w:val="18"/>
-        </w:rPr>
-        <w:t xml:space="preserve"> </w:t>
-      </w:r>
-      <w:r>
-        <w:rPr>
-          <w:rFonts w:ascii="Arial" w:hAnsi="Arial" w:cs="Arial"/>
-          <w:sz w:val="18"/>
-          <w:szCs w:val="18"/>
-        </w:rPr>
-        <w:t>alguna de distinguir el valor</w:t>
-      </w:r>
-      <w:r>
-        <w:rPr>
-          <w:rFonts w:ascii="Arial" w:hAnsi="Arial" w:cs="Arial"/>
-          <w:sz w:val="18"/>
-          <w:szCs w:val="18"/>
-        </w:rPr>
-        <w:t xml:space="preserve"> </w:t>
-      </w:r>
-      <w:r>
-        <w:rPr>
-          <w:rFonts w:ascii="Arial" w:hAnsi="Arial" w:cs="Arial"/>
-          <w:sz w:val="18"/>
-          <w:szCs w:val="18"/>
-        </w:rPr>
-        <w:t>transmitido exacto. Sin</w:t>
-      </w:r>
-      <w:r>
-        <w:rPr>
-          <w:rFonts w:ascii="Arial" w:hAnsi="Arial" w:cs="Arial"/>
-          <w:sz w:val="18"/>
-          <w:szCs w:val="18"/>
-        </w:rPr>
-        <w:t xml:space="preserve"> </w:t>
-      </w:r>
-      <w:r>
-        <w:rPr>
-          <w:rFonts w:ascii="Arial" w:hAnsi="Arial" w:cs="Arial"/>
-          <w:sz w:val="18"/>
-          <w:szCs w:val="18"/>
-        </w:rPr>
-        <w:t>embargo, si sólo se permiten</w:t>
-      </w:r>
-      <w:r>
-        <w:rPr>
-          <w:rFonts w:ascii="Arial" w:hAnsi="Arial" w:cs="Arial"/>
-          <w:sz w:val="18"/>
-          <w:szCs w:val="18"/>
-        </w:rPr>
-        <w:t xml:space="preserve"> </w:t>
-      </w:r>
-      <w:r>
-        <w:rPr>
-          <w:rFonts w:ascii="Arial" w:hAnsi="Arial" w:cs="Arial"/>
-          <w:sz w:val="18"/>
-          <w:szCs w:val="18"/>
-        </w:rPr>
-        <w:t>unos pocos valores discretos</w:t>
-      </w:r>
-      <w:r>
-        <w:rPr>
-          <w:rFonts w:ascii="Arial" w:hAnsi="Arial" w:cs="Arial"/>
-          <w:sz w:val="18"/>
-          <w:szCs w:val="18"/>
-        </w:rPr>
-        <w:t xml:space="preserve"> </w:t>
-      </w:r>
-      <w:r>
-        <w:rPr>
-          <w:rFonts w:ascii="Arial" w:hAnsi="Arial" w:cs="Arial"/>
-          <w:sz w:val="18"/>
-          <w:szCs w:val="18"/>
-        </w:rPr>
-        <w:t>del parámetro modulado y si</w:t>
-      </w:r>
-      <w:r>
-        <w:rPr>
-          <w:rFonts w:ascii="Arial" w:hAnsi="Arial" w:cs="Arial"/>
-          <w:sz w:val="18"/>
-          <w:szCs w:val="18"/>
-        </w:rPr>
-        <w:t xml:space="preserve"> </w:t>
-      </w:r>
-      <w:r>
-        <w:rPr>
-          <w:rFonts w:ascii="Arial" w:hAnsi="Arial" w:cs="Arial"/>
-          <w:sz w:val="18"/>
-          <w:szCs w:val="18"/>
-        </w:rPr>
-        <w:t>la separación entre dichos</w:t>
-      </w:r>
-      <w:r>
-        <w:rPr>
-          <w:rFonts w:ascii="Arial" w:hAnsi="Arial" w:cs="Arial"/>
-          <w:sz w:val="18"/>
-          <w:szCs w:val="18"/>
-        </w:rPr>
-        <w:t xml:space="preserve"> </w:t>
-      </w:r>
-      <w:r>
-        <w:rPr>
-          <w:rFonts w:ascii="Arial" w:hAnsi="Arial" w:cs="Arial"/>
-          <w:sz w:val="18"/>
-          <w:szCs w:val="18"/>
-        </w:rPr>
-        <w:t>valores es grande en</w:t>
-      </w:r>
-      <w:r>
-        <w:rPr>
-          <w:rFonts w:ascii="Arial" w:hAnsi="Arial" w:cs="Arial"/>
-          <w:sz w:val="18"/>
-          <w:szCs w:val="18"/>
-        </w:rPr>
-        <w:t xml:space="preserve"> </w:t>
-      </w:r>
-      <w:r>
-        <w:rPr>
-          <w:rFonts w:ascii="Arial" w:hAnsi="Arial" w:cs="Arial"/>
-          <w:sz w:val="18"/>
-          <w:szCs w:val="18"/>
-        </w:rPr>
-        <w:t>comparación con la</w:t>
-      </w:r>
-      <w:r>
-        <w:rPr>
-          <w:rFonts w:ascii="Arial" w:hAnsi="Arial" w:cs="Arial"/>
-          <w:sz w:val="18"/>
-          <w:szCs w:val="18"/>
-        </w:rPr>
-        <w:t xml:space="preserve"> </w:t>
-      </w:r>
-      <w:r>
-        <w:rPr>
-          <w:rFonts w:ascii="Arial" w:hAnsi="Arial" w:cs="Arial"/>
-          <w:sz w:val="18"/>
-          <w:szCs w:val="18"/>
-        </w:rPr>
-        <w:t>perturbación producida por el</w:t>
-      </w:r>
-      <w:r>
-        <w:rPr>
-          <w:rFonts w:ascii="Arial" w:hAnsi="Arial" w:cs="Arial"/>
-          <w:sz w:val="18"/>
-          <w:szCs w:val="18"/>
-        </w:rPr>
-        <w:t xml:space="preserve"> </w:t>
-      </w:r>
-      <w:r>
-        <w:rPr>
-          <w:rFonts w:ascii="Arial" w:hAnsi="Arial" w:cs="Arial"/>
-          <w:sz w:val="18"/>
-          <w:szCs w:val="18"/>
-        </w:rPr>
-        <w:t>ruido, será más sencillo</w:t>
-      </w:r>
-      <w:r>
-        <w:rPr>
-          <w:rFonts w:ascii="Arial" w:hAnsi="Arial" w:cs="Arial"/>
-          <w:sz w:val="18"/>
-          <w:szCs w:val="18"/>
-        </w:rPr>
-        <w:t xml:space="preserve"> </w:t>
-      </w:r>
-      <w:r>
-        <w:rPr>
-          <w:rFonts w:ascii="Arial" w:hAnsi="Arial" w:cs="Arial"/>
-          <w:sz w:val="18"/>
-          <w:szCs w:val="18"/>
-        </w:rPr>
-        <w:t>decidir con precisión en el</w:t>
-      </w:r>
-      <w:r>
-        <w:rPr>
-          <w:rFonts w:ascii="Arial" w:hAnsi="Arial" w:cs="Arial"/>
-          <w:sz w:val="18"/>
-          <w:szCs w:val="18"/>
-        </w:rPr>
-        <w:t xml:space="preserve"> </w:t>
-      </w:r>
-      <w:r>
-        <w:rPr>
-          <w:rFonts w:ascii="Arial" w:hAnsi="Arial" w:cs="Arial"/>
-          <w:sz w:val="18"/>
-          <w:szCs w:val="18"/>
-        </w:rPr>
-        <w:t>receptor, los valores</w:t>
-      </w:r>
-      <w:r>
-        <w:rPr>
-          <w:rFonts w:ascii="Arial" w:hAnsi="Arial" w:cs="Arial"/>
-          <w:sz w:val="18"/>
-          <w:szCs w:val="18"/>
-        </w:rPr>
-        <w:t xml:space="preserve"> </w:t>
-      </w:r>
-      <w:r>
-        <w:rPr>
-          <w:rFonts w:ascii="Arial" w:hAnsi="Arial" w:cs="Arial"/>
-          <w:sz w:val="18"/>
-          <w:szCs w:val="18"/>
-        </w:rPr>
-        <w:t>específicos transmitidos.</w:t>
+        <w:t>Cuando una señal modulada se altera con el ruido, no existe en el receptor formar alguna de distinguir el valor transmitido exacto. Sin embargo, si sólo se permiten unos pocos valores discretos del parámetro modulado y si la separación entre dichos valores es grande en comparación con la perturbación producida por el ruido, será más sencillo decidir con precisión en el receptor, los valores específicos transmitidos.</w:t>
       </w:r>
     </w:p>
     <w:p>
@@ -6951,27 +6134,7 @@
           <w:szCs w:val="20"/>
           <w:lang w:eastAsia="es-PE"/>
         </w:rPr>
-        <w:t xml:space="preserve">Describa y grafique los tipos de </w:t>
-      </w:r>
-      <w:r>
-        <w:rPr>
-          <w:rFonts w:ascii="Arial" w:eastAsia="Times New Roman" w:hAnsi="Arial" w:cs="Arial"/>
-          <w:b/>
-          <w:sz w:val="20"/>
-          <w:szCs w:val="20"/>
-          <w:lang w:eastAsia="es-PE"/>
-        </w:rPr>
-        <w:t>Modulación</w:t>
-      </w:r>
-      <w:r>
-        <w:rPr>
-          <w:rFonts w:ascii="Arial" w:eastAsia="Times New Roman" w:hAnsi="Arial" w:cs="Arial"/>
-          <w:b/>
-          <w:sz w:val="20"/>
-          <w:szCs w:val="20"/>
-          <w:lang w:eastAsia="es-PE"/>
-        </w:rPr>
-        <w:t xml:space="preserve"> Delta</w:t>
+        <w:t>Describa y grafique los tipos de Modulación Delta</w:t>
       </w:r>
     </w:p>
     <w:p>
@@ -6994,55 +6157,7 @@
           <w:sz w:val="18"/>
           <w:szCs w:val="18"/>
         </w:rPr>
-        <w:t>La modulación delta consiste en comprar la señal dada con una sucesión de pulsos de</w:t>
-      </w:r>
-      <w:r>
-        <w:rPr>
-          <w:rFonts w:ascii="Arial" w:hAnsi="Arial" w:cs="Arial"/>
-          <w:sz w:val="18"/>
-          <w:szCs w:val="18"/>
-        </w:rPr>
-        <w:t xml:space="preserve"> </w:t>
-      </w:r>
-      <w:r>
-        <w:rPr>
-          <w:rFonts w:ascii="Arial" w:hAnsi="Arial" w:cs="Arial"/>
-          <w:sz w:val="18"/>
-          <w:szCs w:val="18"/>
-        </w:rPr>
-        <w:t>amplitud los cuales son crecientes mientras la amplitud de esta sucesión se encuentra por</w:t>
-      </w:r>
-      <w:r>
-        <w:rPr>
-          <w:rFonts w:ascii="Arial" w:hAnsi="Arial" w:cs="Arial"/>
-          <w:sz w:val="18"/>
-          <w:szCs w:val="18"/>
-        </w:rPr>
-        <w:t xml:space="preserve"> </w:t>
-      </w:r>
-      <w:r>
-        <w:rPr>
-          <w:rFonts w:ascii="Arial" w:hAnsi="Arial" w:cs="Arial"/>
-          <w:sz w:val="18"/>
-          <w:szCs w:val="18"/>
-        </w:rPr>
-        <w:t xml:space="preserve">debajo de la amplitud de la señal </w:t>
-      </w:r>
-      <w:r>
-        <w:rPr>
-          <w:rFonts w:ascii="Arial" w:hAnsi="Arial" w:cs="Arial"/>
-          <w:sz w:val="18"/>
-          <w:szCs w:val="18"/>
-        </w:rPr>
-        <w:t xml:space="preserve">dada y es decreciente cuando la </w:t>
-      </w:r>
-      <w:r>
-        <w:rPr>
-          <w:rFonts w:ascii="Arial" w:hAnsi="Arial" w:cs="Arial"/>
-          <w:sz w:val="18"/>
-          <w:szCs w:val="18"/>
-        </w:rPr>
-        <w:t>amplitud de los pulsos de</w:t>
+        <w:t>La modulación delta consiste en comprar la señal dada con una sucesión de pulsos de amplitud los cuales son crecientes mientras la amplitud de esta sucesión se encuentra por debajo de la amplitud de la señal dada y es decreciente cuando la amplitud de los pulsos de</w:t>
       </w:r>
       <w:r>
         <w:rPr>

</xml_diff>